<commit_message>
Script has been edited with Subscription added. Signed-off-by: BmcphersonRMIT <s3921902@student.rmit.edu.au>
</commit_message>
<xml_diff>
--- a/Assignment5/Script/Script – A5 stockIT Presentation-Draft4 for recording.docx
+++ b/Assignment5/Script/Script – A5 stockIT Presentation-Draft4 for recording.docx
@@ -891,25 +891,7 @@
           <w:sz w:val="24"/>
           <w:szCs w:val="24"/>
         </w:rPr>
-        <w:t xml:space="preserve">This is </w:t>
-      </w:r>
-      <w:proofErr w:type="spellStart"/>
-      <w:r>
-        <w:rPr>
-          <w:rFonts w:ascii="Courier New" w:hAnsi="Courier New" w:cs="Courier New"/>
-          <w:sz w:val="24"/>
-          <w:szCs w:val="24"/>
-        </w:rPr>
-        <w:t>stockIT</w:t>
-      </w:r>
-      <w:proofErr w:type="spellEnd"/>
-      <w:r>
-        <w:rPr>
-          <w:rFonts w:ascii="Courier New" w:hAnsi="Courier New" w:cs="Courier New"/>
-          <w:sz w:val="24"/>
-          <w:szCs w:val="24"/>
-        </w:rPr>
-        <w:t>!</w:t>
+        <w:t>This is stockIT!</w:t>
       </w:r>
     </w:p>
     <w:p>
@@ -986,23 +968,13 @@
           <w:rFonts w:ascii="Courier New" w:hAnsi="Courier New" w:cs="Courier New"/>
         </w:rPr>
       </w:pPr>
-      <w:proofErr w:type="spellStart"/>
-      <w:r>
-        <w:rPr>
-          <w:rFonts w:ascii="Courier New" w:hAnsi="Courier New" w:cs="Courier New"/>
-          <w:sz w:val="24"/>
-          <w:szCs w:val="24"/>
-        </w:rPr>
-        <w:t>stockIT</w:t>
-      </w:r>
-      <w:proofErr w:type="spellEnd"/>
-      <w:r>
-        <w:rPr>
-          <w:rFonts w:ascii="Courier New" w:hAnsi="Courier New" w:cs="Courier New"/>
-          <w:sz w:val="24"/>
-          <w:szCs w:val="24"/>
-        </w:rPr>
-        <w:t xml:space="preserve"> is </w:t>
+      <w:r>
+        <w:rPr>
+          <w:rFonts w:ascii="Courier New" w:hAnsi="Courier New" w:cs="Courier New"/>
+          <w:sz w:val="24"/>
+          <w:szCs w:val="24"/>
+        </w:rPr>
+        <w:t xml:space="preserve">stockIT is </w:t>
       </w:r>
       <w:r>
         <w:rPr>
@@ -1179,25 +1151,7 @@
           <w:sz w:val="24"/>
           <w:szCs w:val="24"/>
         </w:rPr>
-        <w:t xml:space="preserve">With </w:t>
-      </w:r>
-      <w:proofErr w:type="spellStart"/>
-      <w:r>
-        <w:rPr>
-          <w:rFonts w:ascii="Courier New" w:hAnsi="Courier New" w:cs="Courier New"/>
-          <w:sz w:val="24"/>
-          <w:szCs w:val="24"/>
-        </w:rPr>
-        <w:t>stockIT</w:t>
-      </w:r>
-      <w:proofErr w:type="spellEnd"/>
-      <w:r>
-        <w:rPr>
-          <w:rFonts w:ascii="Courier New" w:hAnsi="Courier New" w:cs="Courier New"/>
-          <w:sz w:val="24"/>
-          <w:szCs w:val="24"/>
-        </w:rPr>
-        <w:t>, you’ll never run</w:t>
+        <w:t>With stockIT, you’ll never run</w:t>
       </w:r>
       <w:r>
         <w:rPr>
@@ -1308,23 +1262,13 @@
           <w:szCs w:val="24"/>
         </w:rPr>
       </w:pPr>
-      <w:proofErr w:type="spellStart"/>
-      <w:r>
-        <w:rPr>
-          <w:rFonts w:ascii="Courier New" w:hAnsi="Courier New" w:cs="Courier New"/>
-          <w:sz w:val="24"/>
-          <w:szCs w:val="24"/>
-        </w:rPr>
-        <w:t>StockIT</w:t>
-      </w:r>
-      <w:proofErr w:type="spellEnd"/>
-      <w:r>
-        <w:rPr>
-          <w:rFonts w:ascii="Courier New" w:hAnsi="Courier New" w:cs="Courier New"/>
-          <w:sz w:val="24"/>
-          <w:szCs w:val="24"/>
-        </w:rPr>
-        <w:t xml:space="preserve"> is designed to scale </w:t>
+      <w:r>
+        <w:rPr>
+          <w:rFonts w:ascii="Courier New" w:hAnsi="Courier New" w:cs="Courier New"/>
+          <w:sz w:val="24"/>
+          <w:szCs w:val="24"/>
+        </w:rPr>
+        <w:t xml:space="preserve">StockIT is designed to scale </w:t>
       </w:r>
       <w:r>
         <w:rPr>
@@ -1436,23 +1380,13 @@
           <w:szCs w:val="24"/>
         </w:rPr>
       </w:pPr>
-      <w:proofErr w:type="spellStart"/>
-      <w:r>
-        <w:rPr>
-          <w:rFonts w:ascii="Courier New" w:hAnsi="Courier New" w:cs="Courier New"/>
-          <w:sz w:val="24"/>
-          <w:szCs w:val="24"/>
-        </w:rPr>
-        <w:t>stockIT</w:t>
-      </w:r>
-      <w:proofErr w:type="spellEnd"/>
-      <w:r>
-        <w:rPr>
-          <w:rFonts w:ascii="Courier New" w:hAnsi="Courier New" w:cs="Courier New"/>
-          <w:sz w:val="24"/>
-          <w:szCs w:val="24"/>
-        </w:rPr>
-        <w:t xml:space="preserve"> offers a </w:t>
+      <w:r>
+        <w:rPr>
+          <w:rFonts w:ascii="Courier New" w:hAnsi="Courier New" w:cs="Courier New"/>
+          <w:sz w:val="24"/>
+          <w:szCs w:val="24"/>
+        </w:rPr>
+        <w:t xml:space="preserve">stockIT offers a </w:t>
       </w:r>
       <w:r>
         <w:rPr>
@@ -2181,25 +2115,7 @@
           <w:sz w:val="24"/>
           <w:szCs w:val="24"/>
         </w:rPr>
-        <w:t xml:space="preserve"> </w:t>
-      </w:r>
-      <w:proofErr w:type="spellStart"/>
-      <w:r>
-        <w:rPr>
-          <w:rFonts w:ascii="Courier New" w:hAnsi="Courier New" w:cs="Courier New"/>
-          <w:sz w:val="24"/>
-          <w:szCs w:val="24"/>
-        </w:rPr>
-        <w:t>stockIT</w:t>
-      </w:r>
-      <w:proofErr w:type="spellEnd"/>
-      <w:r>
-        <w:rPr>
-          <w:rFonts w:ascii="Courier New" w:hAnsi="Courier New" w:cs="Courier New"/>
-          <w:sz w:val="24"/>
-          <w:szCs w:val="24"/>
-        </w:rPr>
-        <w:t xml:space="preserve"> gives users the option to store their data into </w:t>
+        <w:t xml:space="preserve"> stockIT gives users the option to store their data into </w:t>
       </w:r>
       <w:r>
         <w:rPr>
@@ -2292,9 +2208,7 @@
           <w:szCs w:val="24"/>
         </w:rPr>
       </w:pPr>
-    </w:p>
-    <w:p>
-      <w:pPr>
+      <w:r>
         <w:rPr>
           <w:rFonts w:ascii="Courier New" w:hAnsi="Courier New" w:cs="Courier New"/>
           <w:b/>
@@ -2302,7 +2216,217 @@
           <w:sz w:val="24"/>
           <w:szCs w:val="24"/>
         </w:rPr>
-      </w:pPr>
+        <w:lastRenderedPageBreak/>
+        <w:t>Subscription models</w:t>
+      </w:r>
+    </w:p>
+    <w:p>
+      <w:pPr>
+        <w:rPr>
+          <w:rFonts w:ascii="Courier New" w:hAnsi="Courier New" w:cs="Courier New"/>
+          <w:sz w:val="24"/>
+          <w:szCs w:val="24"/>
+        </w:rPr>
+      </w:pPr>
+      <w:r>
+        <w:rPr>
+          <w:rFonts w:ascii="Courier New" w:hAnsi="Courier New" w:cs="Courier New"/>
+          <w:sz w:val="24"/>
+          <w:szCs w:val="24"/>
+        </w:rPr>
+        <w:t>StockIT has a sophisticated subscription model to fit any business.</w:t>
+      </w:r>
+    </w:p>
+    <w:p>
+      <w:pPr>
+        <w:rPr>
+          <w:rFonts w:ascii="Courier New" w:hAnsi="Courier New" w:cs="Courier New"/>
+          <w:sz w:val="24"/>
+          <w:szCs w:val="24"/>
+        </w:rPr>
+      </w:pPr>
+      <w:r>
+        <w:rPr>
+          <w:rFonts w:ascii="Courier New" w:hAnsi="Courier New" w:cs="Courier New"/>
+          <w:sz w:val="24"/>
+          <w:szCs w:val="24"/>
+        </w:rPr>
+        <w:t>The 1</w:t>
+      </w:r>
+      <w:r>
+        <w:rPr>
+          <w:rFonts w:ascii="Courier New" w:hAnsi="Courier New" w:cs="Courier New"/>
+          <w:sz w:val="24"/>
+          <w:szCs w:val="24"/>
+          <w:vertAlign w:val="superscript"/>
+        </w:rPr>
+        <w:t>st</w:t>
+      </w:r>
+      <w:r>
+        <w:rPr>
+          <w:rFonts w:ascii="Courier New" w:hAnsi="Courier New" w:cs="Courier New"/>
+          <w:sz w:val="24"/>
+          <w:szCs w:val="24"/>
+        </w:rPr>
+        <w:t xml:space="preserve"> tier is free from the app store which any business</w:t>
+      </w:r>
+      <w:r>
+        <w:rPr>
+          <w:rFonts w:ascii="Courier New" w:hAnsi="Courier New" w:cs="Courier New"/>
+          <w:sz w:val="24"/>
+          <w:szCs w:val="24"/>
+        </w:rPr>
+        <w:t xml:space="preserve"> can</w:t>
+      </w:r>
+      <w:r>
+        <w:rPr>
+          <w:rFonts w:ascii="Courier New" w:hAnsi="Courier New" w:cs="Courier New"/>
+          <w:sz w:val="24"/>
+          <w:szCs w:val="24"/>
+        </w:rPr>
+        <w:t xml:space="preserve"> download and get started</w:t>
+      </w:r>
+      <w:r>
+        <w:rPr>
+          <w:rFonts w:ascii="Courier New" w:hAnsi="Courier New" w:cs="Courier New"/>
+          <w:sz w:val="24"/>
+          <w:szCs w:val="24"/>
+        </w:rPr>
+        <w:t xml:space="preserve"> right away</w:t>
+      </w:r>
+      <w:r>
+        <w:rPr>
+          <w:rFonts w:ascii="Courier New" w:hAnsi="Courier New" w:cs="Courier New"/>
+          <w:sz w:val="24"/>
+          <w:szCs w:val="24"/>
+        </w:rPr>
+        <w:t xml:space="preserve">. </w:t>
+      </w:r>
+    </w:p>
+    <w:p>
+      <w:pPr>
+        <w:rPr>
+          <w:rFonts w:ascii="Courier New" w:hAnsi="Courier New" w:cs="Courier New"/>
+          <w:sz w:val="24"/>
+          <w:szCs w:val="24"/>
+        </w:rPr>
+      </w:pPr>
+      <w:r>
+        <w:rPr>
+          <w:rFonts w:ascii="Courier New" w:hAnsi="Courier New" w:cs="Courier New"/>
+          <w:sz w:val="24"/>
+          <w:szCs w:val="24"/>
+        </w:rPr>
+        <w:t>The 2</w:t>
+      </w:r>
+      <w:r>
+        <w:rPr>
+          <w:rFonts w:ascii="Courier New" w:hAnsi="Courier New" w:cs="Courier New"/>
+          <w:sz w:val="24"/>
+          <w:szCs w:val="24"/>
+          <w:vertAlign w:val="superscript"/>
+        </w:rPr>
+        <w:t>nd</w:t>
+      </w:r>
+      <w:r>
+        <w:rPr>
+          <w:rFonts w:ascii="Courier New" w:hAnsi="Courier New" w:cs="Courier New"/>
+          <w:sz w:val="24"/>
+          <w:szCs w:val="24"/>
+        </w:rPr>
+        <w:t xml:space="preserve"> tier includes additional features such as inventory, raw goods, and business integrations like </w:t>
+      </w:r>
+      <w:r>
+        <w:rPr>
+          <w:rFonts w:ascii="Courier New" w:hAnsi="Courier New" w:cs="Courier New"/>
+          <w:sz w:val="24"/>
+          <w:szCs w:val="24"/>
+        </w:rPr>
+        <w:t xml:space="preserve">the </w:t>
+      </w:r>
+      <w:r>
+        <w:rPr>
+          <w:rFonts w:ascii="Courier New" w:hAnsi="Courier New" w:cs="Courier New"/>
+          <w:sz w:val="24"/>
+          <w:szCs w:val="24"/>
+        </w:rPr>
+        <w:t>xero</w:t>
+      </w:r>
+      <w:r>
+        <w:rPr>
+          <w:rFonts w:ascii="Courier New" w:hAnsi="Courier New" w:cs="Courier New"/>
+          <w:sz w:val="24"/>
+          <w:szCs w:val="24"/>
+        </w:rPr>
+        <w:t xml:space="preserve"> platform</w:t>
+      </w:r>
+      <w:r>
+        <w:rPr>
+          <w:rFonts w:ascii="Courier New" w:hAnsi="Courier New" w:cs="Courier New"/>
+          <w:sz w:val="24"/>
+          <w:szCs w:val="24"/>
+        </w:rPr>
+        <w:t xml:space="preserve">. </w:t>
+      </w:r>
+    </w:p>
+    <w:p>
+      <w:pPr>
+        <w:rPr>
+          <w:rFonts w:ascii="Courier New" w:hAnsi="Courier New" w:cs="Courier New"/>
+          <w:sz w:val="24"/>
+          <w:szCs w:val="24"/>
+        </w:rPr>
+      </w:pPr>
+      <w:r>
+        <w:rPr>
+          <w:rFonts w:ascii="Courier New" w:hAnsi="Courier New" w:cs="Courier New"/>
+          <w:sz w:val="24"/>
+          <w:szCs w:val="24"/>
+        </w:rPr>
+        <w:t>The 3</w:t>
+      </w:r>
+      <w:r>
+        <w:rPr>
+          <w:rFonts w:ascii="Courier New" w:hAnsi="Courier New" w:cs="Courier New"/>
+          <w:sz w:val="24"/>
+          <w:szCs w:val="24"/>
+          <w:vertAlign w:val="superscript"/>
+        </w:rPr>
+        <w:t>rd</w:t>
+      </w:r>
+      <w:r>
+        <w:rPr>
+          <w:rFonts w:ascii="Courier New" w:hAnsi="Courier New" w:cs="Courier New"/>
+          <w:sz w:val="24"/>
+          <w:szCs w:val="24"/>
+        </w:rPr>
+        <w:t xml:space="preserve"> tier includes even more features like supply tracking, smart reporting, and analytics and unique QR code generation. </w:t>
+      </w:r>
+    </w:p>
+    <w:p>
+      <w:pPr>
+        <w:rPr>
+          <w:rFonts w:ascii="Courier New" w:hAnsi="Courier New" w:cs="Courier New"/>
+          <w:sz w:val="24"/>
+          <w:szCs w:val="24"/>
+        </w:rPr>
+      </w:pPr>
+      <w:r>
+        <w:rPr>
+          <w:rFonts w:ascii="Courier New" w:hAnsi="Courier New" w:cs="Courier New"/>
+          <w:sz w:val="24"/>
+          <w:szCs w:val="24"/>
+        </w:rPr>
+        <w:t xml:space="preserve">For complex large business, we can tailor your </w:t>
+      </w:r>
+      <w:r>
+        <w:rPr>
+          <w:rFonts w:ascii="Courier New" w:hAnsi="Courier New" w:cs="Courier New"/>
+          <w:sz w:val="24"/>
+          <w:szCs w:val="24"/>
+        </w:rPr>
+        <w:t>stockIT package to give you the best experience.</w:t>
+      </w:r>
     </w:p>
     <w:p>
       <w:pPr>
@@ -2423,25 +2547,7 @@
           <w:sz w:val="24"/>
           <w:szCs w:val="24"/>
         </w:rPr>
-        <w:t xml:space="preserve">and </w:t>
-      </w:r>
-      <w:proofErr w:type="spellStart"/>
-      <w:r>
-        <w:rPr>
-          <w:rFonts w:ascii="Courier New" w:hAnsi="Courier New" w:cs="Courier New"/>
-          <w:sz w:val="24"/>
-          <w:szCs w:val="24"/>
-        </w:rPr>
-        <w:t>stockIT</w:t>
-      </w:r>
-      <w:proofErr w:type="spellEnd"/>
-      <w:r>
-        <w:rPr>
-          <w:rFonts w:ascii="Courier New" w:hAnsi="Courier New" w:cs="Courier New"/>
-          <w:sz w:val="24"/>
-          <w:szCs w:val="24"/>
-        </w:rPr>
-        <w:t xml:space="preserve"> is no different. </w:t>
+        <w:t xml:space="preserve">and stockIT is no different. </w:t>
       </w:r>
     </w:p>
     <w:p>
@@ -2475,25 +2581,7 @@
           <w:sz w:val="24"/>
           <w:szCs w:val="24"/>
         </w:rPr>
-        <w:t xml:space="preserve">With AI, </w:t>
-      </w:r>
-      <w:proofErr w:type="spellStart"/>
-      <w:r>
-        <w:rPr>
-          <w:rFonts w:ascii="Courier New" w:hAnsi="Courier New" w:cs="Courier New"/>
-          <w:sz w:val="24"/>
-          <w:szCs w:val="24"/>
-        </w:rPr>
-        <w:t>stockIT</w:t>
-      </w:r>
-      <w:proofErr w:type="spellEnd"/>
-      <w:r>
-        <w:rPr>
-          <w:rFonts w:ascii="Courier New" w:hAnsi="Courier New" w:cs="Courier New"/>
-          <w:sz w:val="24"/>
-          <w:szCs w:val="24"/>
-        </w:rPr>
-        <w:t xml:space="preserve"> </w:t>
+        <w:t xml:space="preserve">With AI, stockIT </w:t>
       </w:r>
       <w:r>
         <w:rPr>
@@ -2650,18 +2738,8 @@
           <w:sz w:val="24"/>
           <w:szCs w:val="24"/>
         </w:rPr>
-        <w:t xml:space="preserve">and with </w:t>
-      </w:r>
-      <w:proofErr w:type="spellStart"/>
-      <w:r>
-        <w:rPr>
-          <w:rFonts w:ascii="Courier New" w:hAnsi="Courier New" w:cs="Courier New"/>
-          <w:sz w:val="24"/>
-          <w:szCs w:val="24"/>
-        </w:rPr>
-        <w:t>stockIT</w:t>
-      </w:r>
-      <w:proofErr w:type="spellEnd"/>
+        <w:t>and with stockIT</w:t>
+      </w:r>
       <w:r>
         <w:rPr>
           <w:rFonts w:ascii="Courier New" w:hAnsi="Courier New" w:cs="Courier New"/>
@@ -2907,18 +2985,8 @@
           <w:sz w:val="24"/>
           <w:szCs w:val="24"/>
         </w:rPr>
-        <w:t xml:space="preserve"> </w:t>
-      </w:r>
-      <w:proofErr w:type="spellStart"/>
-      <w:r>
-        <w:rPr>
-          <w:rFonts w:ascii="Courier New" w:hAnsi="Courier New" w:cs="Courier New"/>
-          <w:sz w:val="24"/>
-          <w:szCs w:val="24"/>
-        </w:rPr>
-        <w:t>stockIT</w:t>
-      </w:r>
-      <w:proofErr w:type="spellEnd"/>
+        <w:t xml:space="preserve"> stockIT</w:t>
+      </w:r>
       <w:r>
         <w:rPr>
           <w:rFonts w:ascii="Courier New" w:hAnsi="Courier New" w:cs="Courier New"/>
@@ -3083,13 +3151,8 @@
     <w:pPr>
       <w:pStyle w:val="Header"/>
     </w:pPr>
-    <w:proofErr w:type="spellStart"/>
     <w:r>
-      <w:t>stockIT</w:t>
-    </w:r>
-    <w:proofErr w:type="spellEnd"/>
-    <w:r>
-      <w:t xml:space="preserve"> script</w:t>
+      <w:t>stockIT script</w:t>
     </w:r>
   </w:p>
 </w:hdr>
@@ -5073,7 +5136,6 @@
     <w:sig w:usb0="E4002EFF" w:usb1="C000247B" w:usb2="00000009" w:usb3="00000000" w:csb0="000001FF" w:csb1="00000000"/>
   </w:font>
   <w:font w:name="Yu Gothic Light">
-    <w:altName w:val="游ゴシック Light"/>
     <w:panose1 w:val="020B0300000000000000"/>
     <w:charset w:val="80"/>
     <w:family w:val="swiss"/>
@@ -5081,8 +5143,6 @@
     <w:sig w:usb0="E00002FF" w:usb1="2AC7FDFF" w:usb2="00000016" w:usb3="00000000" w:csb0="0002009F" w:csb1="00000000"/>
   </w:font>
   <w:font w:name="Yu Mincho">
-    <w:altName w:val="游明朝"/>
-    <w:panose1 w:val="02020400000000000000"/>
     <w:charset w:val="80"/>
     <w:family w:val="roman"/>
     <w:pitch w:val="variable"/>
@@ -5117,6 +5177,7 @@
     <w:rsidRoot w:val="00FC3C04"/>
     <w:rsid w:val="00132E27"/>
     <w:rsid w:val="002955E2"/>
+    <w:rsid w:val="00813E00"/>
     <w:rsid w:val="00D51B5B"/>
     <w:rsid w:val="00F62F07"/>
     <w:rsid w:val="00FC3C04"/>

</xml_diff>